<commit_message>
napravila promjene na 1. put dodajem
</commit_message>
<xml_diff>
--- a/dokumentNaKojemVjezbam.docx
+++ b/dokumentNaKojemVjezbam.docx
@@ -26,6 +26,19 @@
           <w:lang w:val="hr-HR"/>
         </w:rPr>
         <w:t>Drugi redak isto napisala majankov.</w:t>
+      </w:r>
+    </w:p>
+    <w:p>
+      <w:pPr>
+        <w:rPr>
+          <w:lang w:val="hr-HR"/>
+        </w:rPr>
+      </w:pPr>
+      <w:r>
+        <w:rPr>
+          <w:lang w:val="hr-HR"/>
+        </w:rPr>
+        <w:t>Treći redak isto tako, napravila promjene da ih opet commitam.</w:t>
       </w:r>
       <w:bookmarkStart w:id="0" w:name="_GoBack"/>
       <w:bookmarkEnd w:id="0"/>
@@ -163,6 +176,7 @@
     <w:lsdException w:name="HTML Sample" w:semiHidden="1" w:unhideWhenUsed="1"/>
     <w:lsdException w:name="HTML Typewriter" w:semiHidden="1" w:unhideWhenUsed="1"/>
     <w:lsdException w:name="HTML Variable" w:semiHidden="1" w:unhideWhenUsed="1"/>
+    <w:lsdException w:name="Normal Table" w:semiHidden="1" w:unhideWhenUsed="1"/>
     <w:lsdException w:name="annotation subject" w:semiHidden="1" w:unhideWhenUsed="1"/>
     <w:lsdException w:name="No List" w:semiHidden="1" w:unhideWhenUsed="1"/>
     <w:lsdException w:name="Outline List 1" w:semiHidden="1" w:unhideWhenUsed="1"/>
@@ -208,9 +222,11 @@
     <w:lsdException w:name="Table Subtle 1" w:semiHidden="1" w:unhideWhenUsed="1"/>
     <w:lsdException w:name="Table Subtle 2" w:semiHidden="1" w:unhideWhenUsed="1"/>
     <w:lsdException w:name="Table Web 1" w:semiHidden="1" w:unhideWhenUsed="1"/>
+    <w:lsdException w:name="Table Web 2" w:semiHidden="1" w:unhideWhenUsed="1"/>
     <w:lsdException w:name="Table Web 3" w:semiHidden="1" w:unhideWhenUsed="1"/>
     <w:lsdException w:name="Balloon Text" w:semiHidden="1" w:unhideWhenUsed="1"/>
     <w:lsdException w:name="Table Grid" w:uiPriority="39"/>
+    <w:lsdException w:name="Table Theme" w:semiHidden="1" w:unhideWhenUsed="1"/>
     <w:lsdException w:name="Placeholder Text" w:semiHidden="1"/>
     <w:lsdException w:name="No Spacing" w:uiPriority="1" w:qFormat="1"/>
     <w:lsdException w:name="Light Shading" w:uiPriority="60"/>

</xml_diff>

<commit_message>
add promjena na dokumentu u masteru
</commit_message>
<xml_diff>
--- a/dokumentNaKojemVjezbam.docx
+++ b/dokumentNaKojemVjezbam.docx
@@ -39,6 +39,19 @@
           <w:lang w:val="hr-HR"/>
         </w:rPr>
         <w:t>Treći redak isto tako, napravila promjene da ih opet commitam.</w:t>
+      </w:r>
+    </w:p>
+    <w:p>
+      <w:pPr>
+        <w:rPr>
+          <w:lang w:val="hr-HR"/>
+        </w:rPr>
+      </w:pPr>
+      <w:r>
+        <w:rPr>
+          <w:lang w:val="hr-HR"/>
+        </w:rPr>
+        <w:t>COMMIT s malog laptopa 10.3.2020. 4:41 pm</w:t>
       </w:r>
       <w:bookmarkStart w:id="0" w:name="_GoBack"/>
       <w:bookmarkEnd w:id="0"/>

</xml_diff>

<commit_message>
add promjena u masteru iz MALI
</commit_message>
<xml_diff>
--- a/dokumentNaKojemVjezbam.docx
+++ b/dokumentNaKojemVjezbam.docx
@@ -52,6 +52,25 @@
           <w:lang w:val="hr-HR"/>
         </w:rPr>
         <w:t>COMMIT s malog laptopa 10.3.2020. 4:41 pm</w:t>
+      </w:r>
+    </w:p>
+    <w:p>
+      <w:pPr>
+        <w:rPr>
+          <w:lang w:val="hr-HR"/>
+        </w:rPr>
+      </w:pPr>
+      <w:r>
+        <w:rPr>
+          <w:lang w:val="hr-HR"/>
+        </w:rPr>
+        <w:t>CHANGE IZ MALI LAPTOP</w:t>
+      </w:r>
+      <w:r>
+        <w:rPr>
+          <w:lang w:val="hr-HR"/>
+        </w:rPr>
+        <w:t xml:space="preserve"> 5:13 pm</w:t>
       </w:r>
       <w:bookmarkStart w:id="0" w:name="_GoBack"/>
       <w:bookmarkEnd w:id="0"/>

</xml_diff>

<commit_message>
merdz konflikt 2.pokusaj mali laptop
</commit_message>
<xml_diff>
--- a/dokumentNaKojemVjezbam.docx
+++ b/dokumentNaKojemVjezbam.docx
@@ -12,21 +12,7 @@
         <w:rPr>
           <w:lang w:val="hr-HR"/>
         </w:rPr>
-        <w:t xml:space="preserve">Prvi redak u dokumentu napisala </w:t>
-      </w:r>
-      <w:proofErr w:type="spellStart"/>
-      <w:r>
-        <w:rPr>
-          <w:lang w:val="hr-HR"/>
-        </w:rPr>
-        <w:t>majankov</w:t>
-      </w:r>
-      <w:proofErr w:type="spellEnd"/>
-      <w:r>
-        <w:rPr>
-          <w:lang w:val="hr-HR"/>
-        </w:rPr>
-        <w:t>.</w:t>
+        <w:t>Prvi redak u dokumentu napisala majankov.</w:t>
       </w:r>
     </w:p>
     <w:p>
@@ -39,21 +25,7 @@
         <w:rPr>
           <w:lang w:val="hr-HR"/>
         </w:rPr>
-        <w:t xml:space="preserve">Drugi redak isto napisala </w:t>
-      </w:r>
-      <w:proofErr w:type="spellStart"/>
-      <w:r>
-        <w:rPr>
-          <w:lang w:val="hr-HR"/>
-        </w:rPr>
-        <w:t>majankov</w:t>
-      </w:r>
-      <w:proofErr w:type="spellEnd"/>
-      <w:r>
-        <w:rPr>
-          <w:lang w:val="hr-HR"/>
-        </w:rPr>
-        <w:t>.</w:t>
+        <w:t>Drugi redak isto napisala majankov.</w:t>
       </w:r>
     </w:p>
     <w:p>
@@ -66,21 +38,7 @@
         <w:rPr>
           <w:lang w:val="hr-HR"/>
         </w:rPr>
-        <w:t xml:space="preserve">Treći redak isto tako, napravila promjene da ih opet </w:t>
-      </w:r>
-      <w:proofErr w:type="spellStart"/>
-      <w:r>
-        <w:rPr>
-          <w:lang w:val="hr-HR"/>
-        </w:rPr>
-        <w:t>commitam</w:t>
-      </w:r>
-      <w:proofErr w:type="spellEnd"/>
-      <w:r>
-        <w:rPr>
-          <w:lang w:val="hr-HR"/>
-        </w:rPr>
-        <w:t>.</w:t>
+        <w:t>Treći redak isto tako, napravila promjene da ih opet commitam.</w:t>
       </w:r>
     </w:p>
     <w:p>
@@ -94,6 +52,19 @@
           <w:lang w:val="hr-HR"/>
         </w:rPr>
         <w:t>COMMIT s malog laptopa 10.3.2020. 4:41 pm</w:t>
+      </w:r>
+    </w:p>
+    <w:p>
+      <w:pPr>
+        <w:rPr>
+          <w:lang w:val="hr-HR"/>
+        </w:rPr>
+      </w:pPr>
+      <w:r>
+        <w:rPr>
+          <w:lang w:val="hr-HR"/>
+        </w:rPr>
+        <w:t>IDUĆI MERDZ, KONFLIKT 10.3.2020. 5:49 pm</w:t>
       </w:r>
       <w:bookmarkStart w:id="0" w:name="_GoBack"/>
       <w:bookmarkEnd w:id="0"/>

</xml_diff>

<commit_message>
pa dobro dodaj po treci put gramaticku pogresku
</commit_message>
<xml_diff>
--- a/dokumentNaKojemVjezbam.docx
+++ b/dokumentNaKojemVjezbam.docx
@@ -51,6 +51,12 @@
           <w:lang w:val="hr-HR"/>
         </w:rPr>
         <w:t xml:space="preserve"> OVDJE MARIJA MIJENJA GRAMATIČKU GREŠKU</w:t>
+      </w:r>
+      <w:r>
+        <w:rPr>
+          <w:lang w:val="hr-HR"/>
+        </w:rPr>
+        <w:t xml:space="preserve"> OČU OVU PROMJENU DA DETEKTIRAŠ</w:t>
       </w:r>
     </w:p>
     <w:p>
@@ -1751,7 +1757,7 @@
   <a:extraClrSchemeLst/>
   <a:extLst>
     <a:ext uri="{05A4C25C-085E-4340-85A3-A5531E510DB2}">
-      <thm15:themeFamily xmlns:thm15="http://schemas.microsoft.com/office/thememl/2012/main" xmlns="" name="Office Theme" id="{62F939B6-93AF-4DB8-9C6B-D6C7DFDC589F}" vid="{4A3C46E8-61CC-4603-A589-7422A47A8E4A}"/>
+      <thm15:themeFamily xmlns="" xmlns:thm15="http://schemas.microsoft.com/office/thememl/2012/main" name="Office Theme" id="{62F939B6-93AF-4DB8-9C6B-D6C7DFDC589F}" vid="{4A3C46E8-61CC-4603-A589-7422A47A8E4A}"/>
     </a:ext>
   </a:extLst>
 </a:theme>

</xml_diff>